<commit_message>
Added files that can execute the tests and also ReadMe documentation
</commit_message>
<xml_diff>
--- a/HRMC_Worthing_TechnicalTest_ReadMe.docx
+++ b/HRMC_Worthing_TechnicalTest_ReadMe.docx
@@ -1589,15 +1589,24 @@
           <w:u w:val="single"/>
         </w:rPr>
       </w:pPr>
-    </w:p>
-    <w:p>
-      <w:pPr>
+      <w:proofErr w:type="spellStart"/>
+      <w:r>
         <w:rPr>
           <w:sz w:val="32"/>
           <w:szCs w:val="32"/>
           <w:u w:val="single"/>
         </w:rPr>
-      </w:pPr>
+        <w:t>mvn</w:t>
+      </w:r>
+      <w:proofErr w:type="spellEnd"/>
+      <w:r>
+        <w:rPr>
+          <w:sz w:val="32"/>
+          <w:szCs w:val="32"/>
+          <w:u w:val="single"/>
+        </w:rPr>
+        <w:t xml:space="preserve"> install test -</w:t>
+      </w:r>
       <w:proofErr w:type="spellStart"/>
       <w:r>
         <w:rPr>
@@ -1605,7 +1614,7 @@
           <w:szCs w:val="32"/>
           <w:u w:val="single"/>
         </w:rPr>
-        <w:t>mvn</w:t>
+        <w:t>Dcucumber.options</w:t>
       </w:r>
       <w:proofErr w:type="spellEnd"/>
       <w:r>
@@ -1614,7 +1623,7 @@
           <w:szCs w:val="32"/>
           <w:u w:val="single"/>
         </w:rPr>
-        <w:t xml:space="preserve"> install test -</w:t>
+        <w:t>="</w:t>
       </w:r>
       <w:proofErr w:type="spellStart"/>
       <w:r>
@@ -1623,7 +1632,7 @@
           <w:szCs w:val="32"/>
           <w:u w:val="single"/>
         </w:rPr>
-        <w:t>Dcucumber.options</w:t>
+        <w:t>src</w:t>
       </w:r>
       <w:proofErr w:type="spellEnd"/>
       <w:r>
@@ -1632,7 +1641,7 @@
           <w:szCs w:val="32"/>
           <w:u w:val="single"/>
         </w:rPr>
-        <w:t>="</w:t>
+        <w:t>/test/resources/feature/</w:t>
       </w:r>
       <w:proofErr w:type="spellStart"/>
       <w:r>
@@ -1641,7 +1650,7 @@
           <w:szCs w:val="32"/>
           <w:u w:val="single"/>
         </w:rPr>
-        <w:t>src</w:t>
+        <w:t>Addcart.feature</w:t>
       </w:r>
       <w:proofErr w:type="spellEnd"/>
       <w:r>
@@ -1650,66 +1659,70 @@
           <w:szCs w:val="32"/>
           <w:u w:val="single"/>
         </w:rPr>
-        <w:t>/test/resources/feature/</w:t>
+        <w:t xml:space="preserve"> --tags @Test"</w:t>
+      </w:r>
+    </w:p>
+    <w:p>
+      <w:pPr>
+        <w:rPr>
+          <w:sz w:val="32"/>
+          <w:szCs w:val="32"/>
+          <w:u w:val="single"/>
+        </w:rPr>
+      </w:pPr>
+      <w:r>
+        <w:rPr>
+          <w:sz w:val="32"/>
+          <w:szCs w:val="32"/>
+          <w:u w:val="single"/>
+        </w:rPr>
+        <w:t>OR</w:t>
+      </w:r>
+    </w:p>
+    <w:p>
+      <w:pPr>
+        <w:rPr>
+          <w:sz w:val="32"/>
+          <w:szCs w:val="32"/>
+        </w:rPr>
+      </w:pPr>
+      <w:r>
+        <w:rPr>
+          <w:sz w:val="32"/>
+          <w:szCs w:val="32"/>
+        </w:rPr>
+        <w:t xml:space="preserve">Run the windows batch file </w:t>
       </w:r>
       <w:proofErr w:type="spellStart"/>
       <w:r>
         <w:rPr>
           <w:sz w:val="32"/>
           <w:szCs w:val="32"/>
-          <w:u w:val="single"/>
-        </w:rPr>
-        <w:t>Addcart.feature</w:t>
+        </w:rPr>
+        <w:t>ExecuteTest</w:t>
       </w:r>
       <w:proofErr w:type="spellEnd"/>
       <w:r>
         <w:rPr>
           <w:sz w:val="32"/>
           <w:szCs w:val="32"/>
-          <w:u w:val="single"/>
-        </w:rPr>
-        <w:t xml:space="preserve"> --tags @Test"</w:t>
-      </w:r>
-    </w:p>
-    <w:p>
-      <w:pPr>
-        <w:rPr>
-          <w:sz w:val="32"/>
-          <w:szCs w:val="32"/>
-          <w:u w:val="single"/>
-        </w:rPr>
-      </w:pPr>
-    </w:p>
-    <w:p>
-      <w:pPr>
-        <w:rPr>
-          <w:sz w:val="32"/>
-          <w:szCs w:val="32"/>
-          <w:u w:val="single"/>
-        </w:rPr>
-      </w:pPr>
-      <w:r>
-        <w:rPr>
-          <w:sz w:val="32"/>
-          <w:szCs w:val="32"/>
-          <w:u w:val="single"/>
-        </w:rPr>
-        <w:t>OR</w:t>
-      </w:r>
-    </w:p>
-    <w:p>
-      <w:pPr>
-        <w:rPr>
-          <w:sz w:val="32"/>
-          <w:szCs w:val="32"/>
-        </w:rPr>
-      </w:pPr>
-      <w:r>
-        <w:rPr>
-          <w:sz w:val="32"/>
-          <w:szCs w:val="32"/>
-        </w:rPr>
-        <w:t xml:space="preserve">Run the windows batch file </w:t>
+        </w:rPr>
+        <w:t xml:space="preserve"> for windows environment.</w:t>
+      </w:r>
+    </w:p>
+    <w:p>
+      <w:pPr>
+        <w:rPr>
+          <w:sz w:val="32"/>
+          <w:szCs w:val="32"/>
+        </w:rPr>
+      </w:pPr>
+      <w:r>
+        <w:rPr>
+          <w:sz w:val="32"/>
+          <w:szCs w:val="32"/>
+        </w:rPr>
+        <w:t xml:space="preserve">Run the shell script ExecuteTest.sh for </w:t>
       </w:r>
       <w:proofErr w:type="spellStart"/>
       <w:r>
@@ -1717,7 +1730,7 @@
           <w:sz w:val="32"/>
           <w:szCs w:val="32"/>
         </w:rPr>
-        <w:t>ExecuteTest</w:t>
+        <w:t>unix</w:t>
       </w:r>
       <w:proofErr w:type="spellEnd"/>
       <w:r>
@@ -1725,41 +1738,88 @@
           <w:sz w:val="32"/>
           <w:szCs w:val="32"/>
         </w:rPr>
-        <w:t xml:space="preserve"> for windows environment.</w:t>
-      </w:r>
-    </w:p>
-    <w:p>
-      <w:pPr>
-        <w:rPr>
-          <w:sz w:val="32"/>
-          <w:szCs w:val="32"/>
-        </w:rPr>
-      </w:pPr>
-      <w:r>
-        <w:rPr>
-          <w:sz w:val="32"/>
-          <w:szCs w:val="32"/>
-        </w:rPr>
-        <w:t xml:space="preserve">Run the shell script ExecuteTest.sh for </w:t>
-      </w:r>
-      <w:proofErr w:type="spellStart"/>
-      <w:r>
-        <w:rPr>
-          <w:sz w:val="32"/>
-          <w:szCs w:val="32"/>
-        </w:rPr>
-        <w:t>unix</w:t>
-      </w:r>
-      <w:proofErr w:type="spellEnd"/>
-      <w:r>
-        <w:rPr>
-          <w:sz w:val="32"/>
-          <w:szCs w:val="32"/>
-        </w:rPr>
-        <w:t>/Linux environment.</w:t>
-      </w:r>
+        <w:t>/Linux environment</w:t>
+      </w:r>
+      <w:r>
+        <w:rPr>
+          <w:sz w:val="32"/>
+          <w:szCs w:val="32"/>
+        </w:rPr>
+        <w:t>.</w:t>
+      </w:r>
+    </w:p>
+    <w:p>
+      <w:pPr>
+        <w:rPr>
+          <w:sz w:val="32"/>
+          <w:szCs w:val="32"/>
+        </w:rPr>
+      </w:pPr>
+    </w:p>
+    <w:p>
+      <w:pPr>
+        <w:rPr>
+          <w:sz w:val="32"/>
+          <w:szCs w:val="32"/>
+        </w:rPr>
+      </w:pPr>
       <w:bookmarkStart w:id="0" w:name="_GoBack"/>
       <w:bookmarkEnd w:id="0"/>
+    </w:p>
+    <w:p>
+      <w:pPr>
+        <w:rPr>
+          <w:sz w:val="32"/>
+          <w:szCs w:val="32"/>
+          <w:u w:val="single"/>
+        </w:rPr>
+      </w:pPr>
+      <w:r>
+        <w:rPr>
+          <w:sz w:val="32"/>
+          <w:szCs w:val="32"/>
+          <w:u w:val="single"/>
+        </w:rPr>
+        <w:lastRenderedPageBreak/>
+        <w:t xml:space="preserve">Log file </w:t>
+      </w:r>
+      <w:proofErr w:type="gramStart"/>
+      <w:r>
+        <w:rPr>
+          <w:sz w:val="32"/>
+          <w:szCs w:val="32"/>
+          <w:u w:val="single"/>
+        </w:rPr>
+        <w:t>location :</w:t>
+      </w:r>
+      <w:proofErr w:type="gramEnd"/>
+      <w:r>
+        <w:rPr>
+          <w:sz w:val="32"/>
+          <w:szCs w:val="32"/>
+          <w:u w:val="single"/>
+        </w:rPr>
+        <w:t xml:space="preserve"> </w:t>
+      </w:r>
+    </w:p>
+    <w:p>
+      <w:pPr>
+        <w:pStyle w:val="Heading1"/>
+      </w:pPr>
+      <w:r>
+        <w:t>~/</w:t>
+      </w:r>
+      <w:proofErr w:type="spellStart"/>
+      <w:r>
+        <w:t>automationPractice</w:t>
+      </w:r>
+      <w:proofErr w:type="spellEnd"/>
+      <w:r>
+        <w:t>/l</w:t>
+      </w:r>
+      <w:r>
+        <w:t>og</w:t>
+      </w:r>
     </w:p>
     <w:p>
       <w:pPr>
@@ -2405,6 +2465,27 @@
     <w:name w:val="Normal"/>
     <w:qFormat/>
   </w:style>
+  <w:style w:type="paragraph" w:styleId="Heading1">
+    <w:name w:val="heading 1"/>
+    <w:basedOn w:val="Normal"/>
+    <w:next w:val="Normal"/>
+    <w:link w:val="Heading1Char"/>
+    <w:uiPriority w:val="9"/>
+    <w:qFormat/>
+    <w:rsid w:val="002755C0"/>
+    <w:pPr>
+      <w:keepNext/>
+      <w:keepLines/>
+      <w:spacing w:before="240" w:after="0"/>
+      <w:outlineLvl w:val="0"/>
+    </w:pPr>
+    <w:rPr>
+      <w:rFonts w:asciiTheme="majorHAnsi" w:eastAsiaTheme="majorEastAsia" w:hAnsiTheme="majorHAnsi" w:cstheme="majorBidi"/>
+      <w:color w:val="2F5496" w:themeColor="accent1" w:themeShade="BF"/>
+      <w:sz w:val="32"/>
+      <w:szCs w:val="32"/>
+    </w:rPr>
+  </w:style>
   <w:style w:type="character" w:default="1" w:styleId="DefaultParagraphFont">
     <w:name w:val="Default Paragraph Font"/>
     <w:uiPriority w:val="1"/>
@@ -2514,6 +2595,19 @@
       <w:sz w:val="20"/>
       <w:szCs w:val="20"/>
       <w:lang w:eastAsia="en-GB"/>
+    </w:rPr>
+  </w:style>
+  <w:style w:type="character" w:customStyle="1" w:styleId="Heading1Char">
+    <w:name w:val="Heading 1 Char"/>
+    <w:basedOn w:val="DefaultParagraphFont"/>
+    <w:link w:val="Heading1"/>
+    <w:uiPriority w:val="9"/>
+    <w:rsid w:val="002755C0"/>
+    <w:rPr>
+      <w:rFonts w:asciiTheme="majorHAnsi" w:eastAsiaTheme="majorEastAsia" w:hAnsiTheme="majorHAnsi" w:cstheme="majorBidi"/>
+      <w:color w:val="2F5496" w:themeColor="accent1" w:themeShade="BF"/>
+      <w:sz w:val="32"/>
+      <w:szCs w:val="32"/>
     </w:rPr>
   </w:style>
 </w:styles>

</xml_diff>